<commit_message>
initial cppi value calculation
</commit_message>
<xml_diff>
--- a/DOKUMENT.docx
+++ b/DOKUMENT.docx
@@ -1294,8 +1294,6 @@
           <w:formProt w:val="0"/>
         </w:sectPr>
       </w:pPr>
-      <w:bookmarkStart w:id="0" w:name="_GoBack"/>
-      <w:bookmarkEnd w:id="0"/>
     </w:p>
     <w:p>
       <w:pPr>
@@ -1309,7 +1307,7 @@
           <w:lang w:val="en-GB"/>
         </w:rPr>
       </w:pPr>
-      <w:bookmarkStart w:id="1" w:name="_Toc436228780"/>
+      <w:bookmarkStart w:id="0" w:name="_Toc436228780"/>
       <w:r>
         <w:rPr>
           <w:lang w:val="en-GB"/>
@@ -1317,37 +1315,37 @@
         <w:lastRenderedPageBreak/>
         <w:t>Design – CPPI</w:t>
       </w:r>
+      <w:bookmarkEnd w:id="0"/>
+      <w:r>
+        <w:rPr>
+          <w:lang w:val="en-GB"/>
+        </w:rPr>
+        <w:t xml:space="preserve"> </w:t>
+      </w:r>
+    </w:p>
+    <w:p>
+      <w:pPr>
+        <w:pStyle w:val="Textkrper"/>
+        <w:rPr>
+          <w:lang w:val="en-GB"/>
+        </w:rPr>
+      </w:pPr>
+    </w:p>
+    <w:p>
+      <w:pPr>
+        <w:pStyle w:val="berschrift2"/>
+        <w:rPr>
+          <w:lang w:val="en-GB"/>
+        </w:rPr>
+      </w:pPr>
+      <w:bookmarkStart w:id="1" w:name="_Toc436228781"/>
+      <w:r>
+        <w:rPr>
+          <w:lang w:val="en-GB"/>
+        </w:rPr>
+        <w:t>Task</w:t>
+      </w:r>
       <w:bookmarkEnd w:id="1"/>
-      <w:r>
-        <w:rPr>
-          <w:lang w:val="en-GB"/>
-        </w:rPr>
-        <w:t xml:space="preserve"> </w:t>
-      </w:r>
-    </w:p>
-    <w:p>
-      <w:pPr>
-        <w:pStyle w:val="Textkrper"/>
-        <w:rPr>
-          <w:lang w:val="en-GB"/>
-        </w:rPr>
-      </w:pPr>
-    </w:p>
-    <w:p>
-      <w:pPr>
-        <w:pStyle w:val="berschrift2"/>
-        <w:rPr>
-          <w:lang w:val="en-GB"/>
-        </w:rPr>
-      </w:pPr>
-      <w:bookmarkStart w:id="2" w:name="_Toc436228781"/>
-      <w:r>
-        <w:rPr>
-          <w:lang w:val="en-GB"/>
-        </w:rPr>
-        <w:t>Task</w:t>
-      </w:r>
-      <w:bookmarkEnd w:id="2"/>
     </w:p>
     <w:p>
       <w:pPr>
@@ -1475,7 +1473,7 @@
           <w:lang w:val="en-GB"/>
         </w:rPr>
       </w:pPr>
-      <w:bookmarkStart w:id="3" w:name="_Toc436228782"/>
+      <w:bookmarkStart w:id="2" w:name="_Toc436228782"/>
       <w:r>
         <w:rPr>
           <w:lang w:val="en-GB"/>
@@ -1488,6 +1486,22 @@
         </w:rPr>
         <w:t xml:space="preserve"> Activity Diagram</w:t>
       </w:r>
+      <w:bookmarkEnd w:id="2"/>
+    </w:p>
+    <w:p>
+      <w:pPr>
+        <w:pStyle w:val="Textkrper"/>
+        <w:rPr>
+          <w:lang w:val="en-GB"/>
+        </w:rPr>
+      </w:pPr>
+      <w:r>
+        <w:rPr>
+          <w:lang w:val="en-GB"/>
+        </w:rPr>
+        <w:t>Closed Single Loop</w:t>
+      </w:r>
+      <w:bookmarkStart w:id="3" w:name="_GoBack"/>
       <w:bookmarkEnd w:id="3"/>
     </w:p>
     <w:p>
@@ -1525,7 +1539,7 @@
           <v:shape id="_x0000_i1025" type="#_x0000_t75" style="width:481.5pt;height:400.5pt" o:ole="">
             <v:imagedata r:id="rId5" o:title=""/>
           </v:shape>
-          <o:OLEObject Type="Embed" ProgID="Visio.Drawing.11" ShapeID="_x0000_i1025" DrawAspect="Content" ObjectID="_1514532049" r:id="rId6"/>
+          <o:OLEObject Type="Embed" ProgID="Visio.Drawing.11" ShapeID="_x0000_i1025" DrawAspect="Content" ObjectID="_1515778317" r:id="rId6"/>
         </w:object>
       </w:r>
     </w:p>
@@ -1537,6 +1551,14 @@
           <w:lang w:val="en-GB"/>
         </w:rPr>
       </w:pPr>
+      <w:r>
+        <w:object w:dxaOrig="9849" w:dyaOrig="8192">
+          <v:shape id="Object 1" o:spid="_x0000_i1032" type="#_x0000_t75" style="width:481.5pt;height:400.5pt;visibility:visible;mso-wrap-style:square" o:ole="">
+            <v:imagedata r:id="rId7" o:title=""/>
+          </v:shape>
+          <o:OLEObject Type="Embed" ProgID="Unknown" ShapeID="Object 1" DrawAspect="Content" ObjectID="_1515778318" r:id="rId8"/>
+        </w:object>
+      </w:r>
     </w:p>
     <w:p>
       <w:pPr>
@@ -1570,15 +1592,16 @@
         <w:tblLook w:val="04A0" w:firstRow="1" w:lastRow="0" w:firstColumn="1" w:lastColumn="0" w:noHBand="0" w:noVBand="1"/>
       </w:tblPr>
       <w:tblGrid>
-        <w:gridCol w:w="670"/>
-        <w:gridCol w:w="2369"/>
-        <w:gridCol w:w="3028"/>
-        <w:gridCol w:w="3561"/>
+        <w:gridCol w:w="615"/>
+        <w:gridCol w:w="1964"/>
+        <w:gridCol w:w="2138"/>
+        <w:gridCol w:w="2218"/>
+        <w:gridCol w:w="2693"/>
       </w:tblGrid>
       <w:tr>
         <w:tc>
           <w:tcPr>
-            <w:tcW w:w="675" w:type="dxa"/>
+            <w:tcW w:w="615" w:type="dxa"/>
           </w:tcPr>
           <w:p>
             <w:pPr>
@@ -1588,27 +1611,18 @@
                 <w:lang w:val="en-GB"/>
               </w:rPr>
             </w:pPr>
-            <w:proofErr w:type="spellStart"/>
             <w:r>
               <w:rPr>
                 <w:b/>
                 <w:lang w:val="en-GB"/>
               </w:rPr>
-              <w:t>Nr</w:t>
+              <w:t>Nr.</w:t>
             </w:r>
-            <w:proofErr w:type="spellEnd"/>
-            <w:r>
-              <w:rPr>
-                <w:b/>
-                <w:lang w:val="en-GB"/>
-              </w:rPr>
-              <w:t>.</w:t>
-            </w:r>
-          </w:p>
-        </w:tc>
-        <w:tc>
-          <w:tcPr>
-            <w:tcW w:w="2410" w:type="dxa"/>
+          </w:p>
+        </w:tc>
+        <w:tc>
+          <w:tcPr>
+            <w:tcW w:w="1964" w:type="dxa"/>
           </w:tcPr>
           <w:p>
             <w:pPr>
@@ -1629,7 +1643,7 @@
         </w:tc>
         <w:tc>
           <w:tcPr>
-            <w:tcW w:w="3119" w:type="dxa"/>
+            <w:tcW w:w="2138" w:type="dxa"/>
           </w:tcPr>
           <w:p>
             <w:pPr>
@@ -1650,7 +1664,28 @@
         </w:tc>
         <w:tc>
           <w:tcPr>
-            <w:tcW w:w="3650" w:type="dxa"/>
+            <w:tcW w:w="2218" w:type="dxa"/>
+          </w:tcPr>
+          <w:p>
+            <w:pPr>
+              <w:pStyle w:val="Textkrper"/>
+              <w:rPr>
+                <w:b/>
+                <w:lang w:val="en-GB"/>
+              </w:rPr>
+            </w:pPr>
+            <w:r>
+              <w:rPr>
+                <w:b/>
+                <w:lang w:val="en-GB"/>
+              </w:rPr>
+              <w:t>Relevant variables</w:t>
+            </w:r>
+          </w:p>
+        </w:tc>
+        <w:tc>
+          <w:tcPr>
+            <w:tcW w:w="2693" w:type="dxa"/>
           </w:tcPr>
           <w:p>
             <w:pPr>
@@ -1673,7 +1708,7 @@
       <w:tr>
         <w:tc>
           <w:tcPr>
-            <w:tcW w:w="675" w:type="dxa"/>
+            <w:tcW w:w="615" w:type="dxa"/>
           </w:tcPr>
           <w:p>
             <w:pPr>
@@ -1694,7 +1729,7 @@
         </w:tc>
         <w:tc>
           <w:tcPr>
-            <w:tcW w:w="2410" w:type="dxa"/>
+            <w:tcW w:w="1964" w:type="dxa"/>
           </w:tcPr>
           <w:p>
             <w:pPr>
@@ -1731,7 +1766,7 @@
         </w:tc>
         <w:tc>
           <w:tcPr>
-            <w:tcW w:w="3119" w:type="dxa"/>
+            <w:tcW w:w="2138" w:type="dxa"/>
           </w:tcPr>
           <w:p>
             <w:pPr>
@@ -1748,31 +1783,115 @@
                 <w:kern w:val="0"/>
                 <w:lang w:val="en-GB" w:eastAsia="de-AT" w:bidi="ar-SA"/>
               </w:rPr>
-              <w:t>Plan of</w:t>
+              <w:t>Plan of …</w:t>
             </w:r>
+          </w:p>
+        </w:tc>
+        <w:tc>
+          <w:tcPr>
+            <w:tcW w:w="2218" w:type="dxa"/>
+          </w:tcPr>
+          <w:p>
+            <w:pPr>
+              <w:pStyle w:val="Textkrper"/>
+              <w:rPr>
+                <w:rFonts w:cs="Times New Roman"/>
+                <w:lang w:val="en-GB"/>
+              </w:rPr>
+            </w:pPr>
             <w:r>
               <w:rPr>
-                <w:rFonts w:eastAsia="Times New Roman" w:cs="Times New Roman"/>
-                <w:color w:val="000000"/>
-                <w:kern w:val="0"/>
-                <w:lang w:val="en-GB" w:eastAsia="de-AT" w:bidi="ar-SA"/>
-              </w:rPr>
-              <w:t xml:space="preserve"> </w:t>
+                <w:rFonts w:cs="Times New Roman"/>
+                <w:lang w:val="en-GB"/>
+              </w:rPr>
+              <w:t>a</w:t>
             </w:r>
+          </w:p>
+        </w:tc>
+        <w:tc>
+          <w:tcPr>
+            <w:tcW w:w="2693" w:type="dxa"/>
+          </w:tcPr>
+          <w:p>
+            <w:pPr>
+              <w:pStyle w:val="Textkrper"/>
+              <w:rPr>
+                <w:rFonts w:cs="Times New Roman"/>
+                <w:lang w:val="en-GB"/>
+              </w:rPr>
+            </w:pPr>
             <w:r>
               <w:rPr>
-                <w:rFonts w:eastAsia="Times New Roman" w:cs="Times New Roman"/>
-                <w:color w:val="000000"/>
-                <w:kern w:val="0"/>
-                <w:lang w:val="en-GB" w:eastAsia="de-AT" w:bidi="ar-SA"/>
+                <w:rFonts w:cs="Times New Roman"/>
+                <w:lang w:val="en-GB"/>
               </w:rPr>
               <w:t>…</w:t>
             </w:r>
           </w:p>
         </w:tc>
-        <w:tc>
-          <w:tcPr>
-            <w:tcW w:w="3650" w:type="dxa"/>
+      </w:tr>
+      <w:tr>
+        <w:tc>
+          <w:tcPr>
+            <w:tcW w:w="615" w:type="dxa"/>
+          </w:tcPr>
+          <w:p>
+            <w:pPr>
+              <w:pStyle w:val="Textkrper"/>
+              <w:rPr>
+                <w:rFonts w:cs="Times New Roman"/>
+                <w:lang w:val="en-GB"/>
+              </w:rPr>
+            </w:pPr>
+            <w:r>
+              <w:rPr>
+                <w:rFonts w:cs="Times New Roman"/>
+                <w:lang w:val="en-GB"/>
+              </w:rPr>
+              <w:t>1a</w:t>
+            </w:r>
+          </w:p>
+        </w:tc>
+        <w:tc>
+          <w:tcPr>
+            <w:tcW w:w="1964" w:type="dxa"/>
+          </w:tcPr>
+          <w:p>
+            <w:pPr>
+              <w:pStyle w:val="Textkrper"/>
+              <w:rPr>
+                <w:rFonts w:cs="Times New Roman"/>
+                <w:lang w:val="en-GB"/>
+              </w:rPr>
+            </w:pPr>
+            <w:r>
+              <w:rPr>
+                <w:rFonts w:cs="Times New Roman"/>
+                <w:lang w:val="en-GB"/>
+              </w:rPr>
+              <w:t>[Objective]</w:t>
+            </w:r>
+          </w:p>
+          <w:p>
+            <w:pPr>
+              <w:pStyle w:val="Textkrper"/>
+              <w:rPr>
+                <w:rFonts w:cs="Times New Roman"/>
+                <w:lang w:val="en-GB"/>
+              </w:rPr>
+            </w:pPr>
+            <w:r>
+              <w:rPr>
+                <w:rFonts w:cs="Times New Roman"/>
+                <w:lang w:val="en-GB"/>
+              </w:rPr>
+              <w:t>Information</w:t>
+            </w:r>
+          </w:p>
+        </w:tc>
+        <w:tc>
+          <w:tcPr>
+            <w:tcW w:w="2138" w:type="dxa"/>
           </w:tcPr>
           <w:p>
             <w:pPr>
@@ -1791,155 +1910,181 @@
             </w:r>
           </w:p>
         </w:tc>
+        <w:tc>
+          <w:tcPr>
+            <w:tcW w:w="2218" w:type="dxa"/>
+          </w:tcPr>
+          <w:p>
+            <w:pPr>
+              <w:pStyle w:val="Textkrper"/>
+              <w:rPr>
+                <w:rFonts w:cs="Times New Roman"/>
+                <w:lang w:val="en-GB"/>
+              </w:rPr>
+            </w:pPr>
+            <w:r>
+              <w:rPr>
+                <w:rFonts w:cs="Times New Roman"/>
+                <w:lang w:val="en-GB"/>
+              </w:rPr>
+              <w:t>b</w:t>
+            </w:r>
+          </w:p>
+        </w:tc>
+        <w:tc>
+          <w:tcPr>
+            <w:tcW w:w="2693" w:type="dxa"/>
+          </w:tcPr>
+          <w:p>
+            <w:pPr>
+              <w:pStyle w:val="Textkrper"/>
+              <w:rPr>
+                <w:rFonts w:cs="Times New Roman"/>
+                <w:lang w:val="en-GB"/>
+              </w:rPr>
+            </w:pPr>
+            <w:r>
+              <w:rPr>
+                <w:rFonts w:cs="Times New Roman"/>
+                <w:lang w:val="en-GB"/>
+              </w:rPr>
+              <w:t>…</w:t>
+            </w:r>
+          </w:p>
+        </w:tc>
       </w:tr>
       <w:tr>
         <w:tc>
           <w:tcPr>
-            <w:tcW w:w="675" w:type="dxa"/>
-          </w:tcPr>
-          <w:p>
-            <w:pPr>
-              <w:pStyle w:val="Textkrper"/>
-              <w:rPr>
-                <w:rFonts w:cs="Times New Roman"/>
-                <w:lang w:val="en-GB"/>
-              </w:rPr>
-            </w:pPr>
-            <w:r>
-              <w:rPr>
-                <w:rFonts w:cs="Times New Roman"/>
-                <w:lang w:val="en-GB"/>
-              </w:rPr>
-              <w:t>1a</w:t>
-            </w:r>
-          </w:p>
-        </w:tc>
-        <w:tc>
-          <w:tcPr>
-            <w:tcW w:w="2410" w:type="dxa"/>
-          </w:tcPr>
-          <w:p>
-            <w:pPr>
-              <w:pStyle w:val="Textkrper"/>
-              <w:rPr>
-                <w:rFonts w:cs="Times New Roman"/>
-                <w:lang w:val="en-GB"/>
-              </w:rPr>
-            </w:pPr>
-            <w:r>
-              <w:rPr>
-                <w:rFonts w:cs="Times New Roman"/>
-                <w:lang w:val="en-GB"/>
-              </w:rPr>
-              <w:t>[Objective]</w:t>
-            </w:r>
-          </w:p>
-          <w:p>
-            <w:pPr>
-              <w:pStyle w:val="Textkrper"/>
-              <w:rPr>
-                <w:rFonts w:cs="Times New Roman"/>
-                <w:lang w:val="en-GB"/>
-              </w:rPr>
-            </w:pPr>
-            <w:r>
-              <w:rPr>
-                <w:rFonts w:cs="Times New Roman"/>
-                <w:lang w:val="en-GB"/>
-              </w:rPr>
-              <w:t>Information</w:t>
-            </w:r>
-          </w:p>
-        </w:tc>
-        <w:tc>
-          <w:tcPr>
-            <w:tcW w:w="3119" w:type="dxa"/>
-          </w:tcPr>
-          <w:p>
-            <w:pPr>
-              <w:pStyle w:val="Textkrper"/>
-              <w:rPr>
-                <w:rFonts w:cs="Times New Roman"/>
-                <w:lang w:val="en-GB"/>
-              </w:rPr>
-            </w:pPr>
-            <w:r>
-              <w:rPr>
-                <w:rFonts w:cs="Times New Roman"/>
-                <w:lang w:val="en-GB"/>
-              </w:rPr>
-              <w:t>…</w:t>
-            </w:r>
-          </w:p>
-        </w:tc>
-        <w:tc>
-          <w:tcPr>
-            <w:tcW w:w="3650" w:type="dxa"/>
-          </w:tcPr>
-          <w:p>
-            <w:pPr>
-              <w:pStyle w:val="Textkrper"/>
-              <w:rPr>
-                <w:rFonts w:cs="Times New Roman"/>
-                <w:lang w:val="en-GB"/>
-              </w:rPr>
-            </w:pPr>
-            <w:r>
-              <w:rPr>
-                <w:rFonts w:cs="Times New Roman"/>
-                <w:lang w:val="en-GB"/>
-              </w:rPr>
-              <w:t>…</w:t>
-            </w:r>
+            <w:tcW w:w="615" w:type="dxa"/>
+          </w:tcPr>
+          <w:p>
+            <w:pPr>
+              <w:pStyle w:val="Textkrper"/>
+              <w:rPr>
+                <w:rFonts w:cs="Times New Roman"/>
+                <w:lang w:val="en-GB"/>
+              </w:rPr>
+            </w:pPr>
+          </w:p>
+        </w:tc>
+        <w:tc>
+          <w:tcPr>
+            <w:tcW w:w="1964" w:type="dxa"/>
+          </w:tcPr>
+          <w:p>
+            <w:pPr>
+              <w:pStyle w:val="Textkrper"/>
+              <w:rPr>
+                <w:rFonts w:cs="Times New Roman"/>
+                <w:lang w:val="en-GB"/>
+              </w:rPr>
+            </w:pPr>
+          </w:p>
+        </w:tc>
+        <w:tc>
+          <w:tcPr>
+            <w:tcW w:w="2138" w:type="dxa"/>
+          </w:tcPr>
+          <w:p>
+            <w:pPr>
+              <w:pStyle w:val="Textkrper"/>
+              <w:rPr>
+                <w:rFonts w:cs="Times New Roman"/>
+                <w:lang w:val="en-GB"/>
+              </w:rPr>
+            </w:pPr>
+          </w:p>
+        </w:tc>
+        <w:tc>
+          <w:tcPr>
+            <w:tcW w:w="2218" w:type="dxa"/>
+          </w:tcPr>
+          <w:p>
+            <w:pPr>
+              <w:pStyle w:val="Textkrper"/>
+              <w:rPr>
+                <w:rFonts w:cs="Times New Roman"/>
+                <w:lang w:val="en-GB"/>
+              </w:rPr>
+            </w:pPr>
+          </w:p>
+        </w:tc>
+        <w:tc>
+          <w:tcPr>
+            <w:tcW w:w="2693" w:type="dxa"/>
+          </w:tcPr>
+          <w:p>
+            <w:pPr>
+              <w:pStyle w:val="Textkrper"/>
+              <w:rPr>
+                <w:rFonts w:cs="Times New Roman"/>
+                <w:lang w:val="en-GB"/>
+              </w:rPr>
+            </w:pPr>
           </w:p>
         </w:tc>
       </w:tr>
       <w:tr>
         <w:tc>
           <w:tcPr>
-            <w:tcW w:w="675" w:type="dxa"/>
-          </w:tcPr>
-          <w:p>
-            <w:pPr>
-              <w:pStyle w:val="Textkrper"/>
-              <w:rPr>
-                <w:rFonts w:cs="Times New Roman"/>
-                <w:lang w:val="en-GB"/>
-              </w:rPr>
-            </w:pPr>
-          </w:p>
-        </w:tc>
-        <w:tc>
-          <w:tcPr>
-            <w:tcW w:w="2410" w:type="dxa"/>
-          </w:tcPr>
-          <w:p>
-            <w:pPr>
-              <w:pStyle w:val="Textkrper"/>
-              <w:rPr>
-                <w:rFonts w:cs="Times New Roman"/>
-                <w:lang w:val="en-GB"/>
-              </w:rPr>
-            </w:pPr>
-          </w:p>
-        </w:tc>
-        <w:tc>
-          <w:tcPr>
-            <w:tcW w:w="3119" w:type="dxa"/>
-          </w:tcPr>
-          <w:p>
-            <w:pPr>
-              <w:pStyle w:val="Textkrper"/>
-              <w:rPr>
-                <w:rFonts w:cs="Times New Roman"/>
-                <w:lang w:val="en-GB"/>
-              </w:rPr>
-            </w:pPr>
-          </w:p>
-        </w:tc>
-        <w:tc>
-          <w:tcPr>
-            <w:tcW w:w="3650" w:type="dxa"/>
+            <w:tcW w:w="615" w:type="dxa"/>
+          </w:tcPr>
+          <w:p>
+            <w:pPr>
+              <w:pStyle w:val="Textkrper"/>
+              <w:rPr>
+                <w:rFonts w:cs="Times New Roman"/>
+                <w:lang w:val="en-GB"/>
+              </w:rPr>
+            </w:pPr>
+          </w:p>
+        </w:tc>
+        <w:tc>
+          <w:tcPr>
+            <w:tcW w:w="1964" w:type="dxa"/>
+          </w:tcPr>
+          <w:p>
+            <w:pPr>
+              <w:pStyle w:val="Textkrper"/>
+              <w:rPr>
+                <w:rFonts w:cs="Times New Roman"/>
+                <w:lang w:val="en-GB"/>
+              </w:rPr>
+            </w:pPr>
+          </w:p>
+        </w:tc>
+        <w:tc>
+          <w:tcPr>
+            <w:tcW w:w="2138" w:type="dxa"/>
+          </w:tcPr>
+          <w:p>
+            <w:pPr>
+              <w:pStyle w:val="Textkrper"/>
+              <w:rPr>
+                <w:rFonts w:cs="Times New Roman"/>
+                <w:lang w:val="en-GB"/>
+              </w:rPr>
+            </w:pPr>
+          </w:p>
+        </w:tc>
+        <w:tc>
+          <w:tcPr>
+            <w:tcW w:w="2218" w:type="dxa"/>
+          </w:tcPr>
+          <w:p>
+            <w:pPr>
+              <w:pStyle w:val="Textkrper"/>
+              <w:rPr>
+                <w:rFonts w:cs="Times New Roman"/>
+                <w:lang w:val="en-GB"/>
+              </w:rPr>
+            </w:pPr>
+          </w:p>
+        </w:tc>
+        <w:tc>
+          <w:tcPr>
+            <w:tcW w:w="2693" w:type="dxa"/>
           </w:tcPr>
           <w:p>
             <w:pPr>
@@ -1955,49 +2100,63 @@
       <w:tr>
         <w:tc>
           <w:tcPr>
-            <w:tcW w:w="675" w:type="dxa"/>
-          </w:tcPr>
-          <w:p>
-            <w:pPr>
-              <w:pStyle w:val="Textkrper"/>
-              <w:rPr>
-                <w:rFonts w:cs="Times New Roman"/>
-                <w:lang w:val="en-GB"/>
-              </w:rPr>
-            </w:pPr>
-          </w:p>
-        </w:tc>
-        <w:tc>
-          <w:tcPr>
-            <w:tcW w:w="2410" w:type="dxa"/>
-          </w:tcPr>
-          <w:p>
-            <w:pPr>
-              <w:pStyle w:val="Textkrper"/>
-              <w:rPr>
-                <w:rFonts w:cs="Times New Roman"/>
-                <w:lang w:val="en-GB"/>
-              </w:rPr>
-            </w:pPr>
-          </w:p>
-        </w:tc>
-        <w:tc>
-          <w:tcPr>
-            <w:tcW w:w="3119" w:type="dxa"/>
-          </w:tcPr>
-          <w:p>
-            <w:pPr>
-              <w:pStyle w:val="Textkrper"/>
-              <w:rPr>
-                <w:rFonts w:cs="Times New Roman"/>
-                <w:lang w:val="en-GB"/>
-              </w:rPr>
-            </w:pPr>
-          </w:p>
-        </w:tc>
-        <w:tc>
-          <w:tcPr>
-            <w:tcW w:w="3650" w:type="dxa"/>
+            <w:tcW w:w="615" w:type="dxa"/>
+          </w:tcPr>
+          <w:p>
+            <w:pPr>
+              <w:pStyle w:val="Textkrper"/>
+              <w:rPr>
+                <w:rFonts w:cs="Times New Roman"/>
+                <w:lang w:val="en-GB"/>
+              </w:rPr>
+            </w:pPr>
+          </w:p>
+        </w:tc>
+        <w:tc>
+          <w:tcPr>
+            <w:tcW w:w="1964" w:type="dxa"/>
+          </w:tcPr>
+          <w:p>
+            <w:pPr>
+              <w:pStyle w:val="Textkrper"/>
+              <w:rPr>
+                <w:rFonts w:cs="Times New Roman"/>
+                <w:lang w:val="en-GB"/>
+              </w:rPr>
+            </w:pPr>
+          </w:p>
+        </w:tc>
+        <w:tc>
+          <w:tcPr>
+            <w:tcW w:w="2138" w:type="dxa"/>
+          </w:tcPr>
+          <w:p>
+            <w:pPr>
+              <w:pStyle w:val="Textkrper"/>
+              <w:rPr>
+                <w:rFonts w:cs="Times New Roman"/>
+                <w:lang w:val="en-GB"/>
+              </w:rPr>
+            </w:pPr>
+          </w:p>
+        </w:tc>
+        <w:tc>
+          <w:tcPr>
+            <w:tcW w:w="2218" w:type="dxa"/>
+          </w:tcPr>
+          <w:p>
+            <w:pPr>
+              <w:pStyle w:val="Textkrper"/>
+              <w:rPr>
+                <w:rFonts w:cs="Times New Roman"/>
+                <w:lang w:val="en-GB"/>
+              </w:rPr>
+            </w:pPr>
+          </w:p>
+        </w:tc>
+        <w:tc>
+          <w:tcPr>
+            <w:tcW w:w="2693" w:type="dxa"/>
           </w:tcPr>
           <w:p>
             <w:pPr>
@@ -2013,49 +2172,63 @@
       <w:tr>
         <w:tc>
           <w:tcPr>
-            <w:tcW w:w="675" w:type="dxa"/>
-          </w:tcPr>
-          <w:p>
-            <w:pPr>
-              <w:pStyle w:val="Textkrper"/>
-              <w:rPr>
-                <w:rFonts w:cs="Times New Roman"/>
-                <w:lang w:val="en-GB"/>
-              </w:rPr>
-            </w:pPr>
-          </w:p>
-        </w:tc>
-        <w:tc>
-          <w:tcPr>
-            <w:tcW w:w="2410" w:type="dxa"/>
-          </w:tcPr>
-          <w:p>
-            <w:pPr>
-              <w:pStyle w:val="Textkrper"/>
-              <w:rPr>
-                <w:rFonts w:cs="Times New Roman"/>
-                <w:lang w:val="en-GB"/>
-              </w:rPr>
-            </w:pPr>
-          </w:p>
-        </w:tc>
-        <w:tc>
-          <w:tcPr>
-            <w:tcW w:w="3119" w:type="dxa"/>
-          </w:tcPr>
-          <w:p>
-            <w:pPr>
-              <w:pStyle w:val="Textkrper"/>
-              <w:rPr>
-                <w:rFonts w:cs="Times New Roman"/>
-                <w:lang w:val="en-GB"/>
-              </w:rPr>
-            </w:pPr>
-          </w:p>
-        </w:tc>
-        <w:tc>
-          <w:tcPr>
-            <w:tcW w:w="3650" w:type="dxa"/>
+            <w:tcW w:w="615" w:type="dxa"/>
+          </w:tcPr>
+          <w:p>
+            <w:pPr>
+              <w:pStyle w:val="Textkrper"/>
+              <w:rPr>
+                <w:rFonts w:cs="Times New Roman"/>
+                <w:lang w:val="en-GB"/>
+              </w:rPr>
+            </w:pPr>
+          </w:p>
+        </w:tc>
+        <w:tc>
+          <w:tcPr>
+            <w:tcW w:w="1964" w:type="dxa"/>
+          </w:tcPr>
+          <w:p>
+            <w:pPr>
+              <w:pStyle w:val="Textkrper"/>
+              <w:rPr>
+                <w:rFonts w:cs="Times New Roman"/>
+                <w:lang w:val="en-GB"/>
+              </w:rPr>
+            </w:pPr>
+          </w:p>
+        </w:tc>
+        <w:tc>
+          <w:tcPr>
+            <w:tcW w:w="2138" w:type="dxa"/>
+          </w:tcPr>
+          <w:p>
+            <w:pPr>
+              <w:pStyle w:val="Textkrper"/>
+              <w:rPr>
+                <w:rFonts w:cs="Times New Roman"/>
+                <w:lang w:val="en-GB"/>
+              </w:rPr>
+            </w:pPr>
+          </w:p>
+        </w:tc>
+        <w:tc>
+          <w:tcPr>
+            <w:tcW w:w="2218" w:type="dxa"/>
+          </w:tcPr>
+          <w:p>
+            <w:pPr>
+              <w:pStyle w:val="Textkrper"/>
+              <w:rPr>
+                <w:rFonts w:cs="Times New Roman"/>
+                <w:lang w:val="en-GB"/>
+              </w:rPr>
+            </w:pPr>
+          </w:p>
+        </w:tc>
+        <w:tc>
+          <w:tcPr>
+            <w:tcW w:w="2693" w:type="dxa"/>
           </w:tcPr>
           <w:p>
             <w:pPr>
@@ -2071,49 +2244,63 @@
       <w:tr>
         <w:tc>
           <w:tcPr>
-            <w:tcW w:w="675" w:type="dxa"/>
-          </w:tcPr>
-          <w:p>
-            <w:pPr>
-              <w:pStyle w:val="Textkrper"/>
-              <w:rPr>
-                <w:rFonts w:cs="Times New Roman"/>
-                <w:lang w:val="en-GB"/>
-              </w:rPr>
-            </w:pPr>
-          </w:p>
-        </w:tc>
-        <w:tc>
-          <w:tcPr>
-            <w:tcW w:w="2410" w:type="dxa"/>
-          </w:tcPr>
-          <w:p>
-            <w:pPr>
-              <w:pStyle w:val="Textkrper"/>
-              <w:rPr>
-                <w:rFonts w:cs="Times New Roman"/>
-                <w:lang w:val="en-GB"/>
-              </w:rPr>
-            </w:pPr>
-          </w:p>
-        </w:tc>
-        <w:tc>
-          <w:tcPr>
-            <w:tcW w:w="3119" w:type="dxa"/>
-          </w:tcPr>
-          <w:p>
-            <w:pPr>
-              <w:pStyle w:val="Textkrper"/>
-              <w:rPr>
-                <w:rFonts w:cs="Times New Roman"/>
-                <w:lang w:val="en-GB"/>
-              </w:rPr>
-            </w:pPr>
-          </w:p>
-        </w:tc>
-        <w:tc>
-          <w:tcPr>
-            <w:tcW w:w="3650" w:type="dxa"/>
+            <w:tcW w:w="615" w:type="dxa"/>
+          </w:tcPr>
+          <w:p>
+            <w:pPr>
+              <w:pStyle w:val="Textkrper"/>
+              <w:rPr>
+                <w:rFonts w:cs="Times New Roman"/>
+                <w:lang w:val="en-GB"/>
+              </w:rPr>
+            </w:pPr>
+          </w:p>
+        </w:tc>
+        <w:tc>
+          <w:tcPr>
+            <w:tcW w:w="1964" w:type="dxa"/>
+          </w:tcPr>
+          <w:p>
+            <w:pPr>
+              <w:pStyle w:val="Textkrper"/>
+              <w:rPr>
+                <w:rFonts w:cs="Times New Roman"/>
+                <w:lang w:val="en-GB"/>
+              </w:rPr>
+            </w:pPr>
+          </w:p>
+        </w:tc>
+        <w:tc>
+          <w:tcPr>
+            <w:tcW w:w="2138" w:type="dxa"/>
+          </w:tcPr>
+          <w:p>
+            <w:pPr>
+              <w:pStyle w:val="Textkrper"/>
+              <w:rPr>
+                <w:rFonts w:cs="Times New Roman"/>
+                <w:lang w:val="en-GB"/>
+              </w:rPr>
+            </w:pPr>
+          </w:p>
+        </w:tc>
+        <w:tc>
+          <w:tcPr>
+            <w:tcW w:w="2218" w:type="dxa"/>
+          </w:tcPr>
+          <w:p>
+            <w:pPr>
+              <w:pStyle w:val="Textkrper"/>
+              <w:rPr>
+                <w:rFonts w:cs="Times New Roman"/>
+                <w:lang w:val="en-GB"/>
+              </w:rPr>
+            </w:pPr>
+          </w:p>
+        </w:tc>
+        <w:tc>
+          <w:tcPr>
+            <w:tcW w:w="2693" w:type="dxa"/>
           </w:tcPr>
           <w:p>
             <w:pPr>
@@ -2129,49 +2316,63 @@
       <w:tr>
         <w:tc>
           <w:tcPr>
-            <w:tcW w:w="675" w:type="dxa"/>
-          </w:tcPr>
-          <w:p>
-            <w:pPr>
-              <w:pStyle w:val="Textkrper"/>
-              <w:rPr>
-                <w:rFonts w:cs="Times New Roman"/>
-                <w:lang w:val="en-GB"/>
-              </w:rPr>
-            </w:pPr>
-          </w:p>
-        </w:tc>
-        <w:tc>
-          <w:tcPr>
-            <w:tcW w:w="2410" w:type="dxa"/>
-          </w:tcPr>
-          <w:p>
-            <w:pPr>
-              <w:pStyle w:val="Textkrper"/>
-              <w:rPr>
-                <w:rFonts w:cs="Times New Roman"/>
-                <w:lang w:val="en-GB"/>
-              </w:rPr>
-            </w:pPr>
-          </w:p>
-        </w:tc>
-        <w:tc>
-          <w:tcPr>
-            <w:tcW w:w="3119" w:type="dxa"/>
-          </w:tcPr>
-          <w:p>
-            <w:pPr>
-              <w:pStyle w:val="Textkrper"/>
-              <w:rPr>
-                <w:rFonts w:cs="Times New Roman"/>
-                <w:lang w:val="en-GB"/>
-              </w:rPr>
-            </w:pPr>
-          </w:p>
-        </w:tc>
-        <w:tc>
-          <w:tcPr>
-            <w:tcW w:w="3650" w:type="dxa"/>
+            <w:tcW w:w="615" w:type="dxa"/>
+          </w:tcPr>
+          <w:p>
+            <w:pPr>
+              <w:pStyle w:val="Textkrper"/>
+              <w:rPr>
+                <w:rFonts w:cs="Times New Roman"/>
+                <w:lang w:val="en-GB"/>
+              </w:rPr>
+            </w:pPr>
+          </w:p>
+        </w:tc>
+        <w:tc>
+          <w:tcPr>
+            <w:tcW w:w="1964" w:type="dxa"/>
+          </w:tcPr>
+          <w:p>
+            <w:pPr>
+              <w:pStyle w:val="Textkrper"/>
+              <w:rPr>
+                <w:rFonts w:cs="Times New Roman"/>
+                <w:lang w:val="en-GB"/>
+              </w:rPr>
+            </w:pPr>
+          </w:p>
+        </w:tc>
+        <w:tc>
+          <w:tcPr>
+            <w:tcW w:w="2138" w:type="dxa"/>
+          </w:tcPr>
+          <w:p>
+            <w:pPr>
+              <w:pStyle w:val="Textkrper"/>
+              <w:rPr>
+                <w:rFonts w:cs="Times New Roman"/>
+                <w:lang w:val="en-GB"/>
+              </w:rPr>
+            </w:pPr>
+          </w:p>
+        </w:tc>
+        <w:tc>
+          <w:tcPr>
+            <w:tcW w:w="2218" w:type="dxa"/>
+          </w:tcPr>
+          <w:p>
+            <w:pPr>
+              <w:pStyle w:val="Textkrper"/>
+              <w:rPr>
+                <w:rFonts w:cs="Times New Roman"/>
+                <w:lang w:val="en-GB"/>
+              </w:rPr>
+            </w:pPr>
+          </w:p>
+        </w:tc>
+        <w:tc>
+          <w:tcPr>
+            <w:tcW w:w="2693" w:type="dxa"/>
           </w:tcPr>
           <w:p>
             <w:pPr>
@@ -2187,49 +2388,63 @@
       <w:tr>
         <w:tc>
           <w:tcPr>
-            <w:tcW w:w="675" w:type="dxa"/>
-          </w:tcPr>
-          <w:p>
-            <w:pPr>
-              <w:pStyle w:val="Textkrper"/>
-              <w:rPr>
-                <w:rFonts w:cs="Times New Roman"/>
-                <w:lang w:val="en-GB"/>
-              </w:rPr>
-            </w:pPr>
-          </w:p>
-        </w:tc>
-        <w:tc>
-          <w:tcPr>
-            <w:tcW w:w="2410" w:type="dxa"/>
-          </w:tcPr>
-          <w:p>
-            <w:pPr>
-              <w:pStyle w:val="Textkrper"/>
-              <w:rPr>
-                <w:rFonts w:cs="Times New Roman"/>
-                <w:lang w:val="en-GB"/>
-              </w:rPr>
-            </w:pPr>
-          </w:p>
-        </w:tc>
-        <w:tc>
-          <w:tcPr>
-            <w:tcW w:w="3119" w:type="dxa"/>
-          </w:tcPr>
-          <w:p>
-            <w:pPr>
-              <w:pStyle w:val="Textkrper"/>
-              <w:rPr>
-                <w:rFonts w:cs="Times New Roman"/>
-                <w:lang w:val="en-GB"/>
-              </w:rPr>
-            </w:pPr>
-          </w:p>
-        </w:tc>
-        <w:tc>
-          <w:tcPr>
-            <w:tcW w:w="3650" w:type="dxa"/>
+            <w:tcW w:w="615" w:type="dxa"/>
+          </w:tcPr>
+          <w:p>
+            <w:pPr>
+              <w:pStyle w:val="Textkrper"/>
+              <w:rPr>
+                <w:rFonts w:cs="Times New Roman"/>
+                <w:lang w:val="en-GB"/>
+              </w:rPr>
+            </w:pPr>
+          </w:p>
+        </w:tc>
+        <w:tc>
+          <w:tcPr>
+            <w:tcW w:w="1964" w:type="dxa"/>
+          </w:tcPr>
+          <w:p>
+            <w:pPr>
+              <w:pStyle w:val="Textkrper"/>
+              <w:rPr>
+                <w:rFonts w:cs="Times New Roman"/>
+                <w:lang w:val="en-GB"/>
+              </w:rPr>
+            </w:pPr>
+          </w:p>
+        </w:tc>
+        <w:tc>
+          <w:tcPr>
+            <w:tcW w:w="2138" w:type="dxa"/>
+          </w:tcPr>
+          <w:p>
+            <w:pPr>
+              <w:pStyle w:val="Textkrper"/>
+              <w:rPr>
+                <w:rFonts w:cs="Times New Roman"/>
+                <w:lang w:val="en-GB"/>
+              </w:rPr>
+            </w:pPr>
+          </w:p>
+        </w:tc>
+        <w:tc>
+          <w:tcPr>
+            <w:tcW w:w="2218" w:type="dxa"/>
+          </w:tcPr>
+          <w:p>
+            <w:pPr>
+              <w:pStyle w:val="Textkrper"/>
+              <w:rPr>
+                <w:rFonts w:cs="Times New Roman"/>
+                <w:lang w:val="en-GB"/>
+              </w:rPr>
+            </w:pPr>
+          </w:p>
+        </w:tc>
+        <w:tc>
+          <w:tcPr>
+            <w:tcW w:w="2693" w:type="dxa"/>
           </w:tcPr>
           <w:p>
             <w:pPr>
@@ -2245,107 +2460,63 @@
       <w:tr>
         <w:tc>
           <w:tcPr>
-            <w:tcW w:w="675" w:type="dxa"/>
-          </w:tcPr>
-          <w:p>
-            <w:pPr>
-              <w:pStyle w:val="Textkrper"/>
-              <w:rPr>
-                <w:rFonts w:cs="Times New Roman"/>
-                <w:lang w:val="en-GB"/>
-              </w:rPr>
-            </w:pPr>
-          </w:p>
-        </w:tc>
-        <w:tc>
-          <w:tcPr>
-            <w:tcW w:w="2410" w:type="dxa"/>
-          </w:tcPr>
-          <w:p>
-            <w:pPr>
-              <w:pStyle w:val="Textkrper"/>
-              <w:rPr>
-                <w:rFonts w:cs="Times New Roman"/>
-                <w:lang w:val="en-GB"/>
-              </w:rPr>
-            </w:pPr>
-          </w:p>
-        </w:tc>
-        <w:tc>
-          <w:tcPr>
-            <w:tcW w:w="3119" w:type="dxa"/>
-          </w:tcPr>
-          <w:p>
-            <w:pPr>
-              <w:pStyle w:val="Textkrper"/>
-              <w:rPr>
-                <w:rFonts w:cs="Times New Roman"/>
-                <w:lang w:val="en-GB"/>
-              </w:rPr>
-            </w:pPr>
-          </w:p>
-        </w:tc>
-        <w:tc>
-          <w:tcPr>
-            <w:tcW w:w="3650" w:type="dxa"/>
-          </w:tcPr>
-          <w:p>
-            <w:pPr>
-              <w:pStyle w:val="Textkrper"/>
-              <w:rPr>
-                <w:rFonts w:cs="Times New Roman"/>
-                <w:lang w:val="en-GB"/>
-              </w:rPr>
-            </w:pPr>
-          </w:p>
-        </w:tc>
-      </w:tr>
-      <w:tr>
-        <w:tc>
-          <w:tcPr>
-            <w:tcW w:w="675" w:type="dxa"/>
-          </w:tcPr>
-          <w:p>
-            <w:pPr>
-              <w:pStyle w:val="Textkrper"/>
-              <w:rPr>
-                <w:rFonts w:cs="Times New Roman"/>
-                <w:lang w:val="en-GB"/>
-              </w:rPr>
-            </w:pPr>
-          </w:p>
-        </w:tc>
-        <w:tc>
-          <w:tcPr>
-            <w:tcW w:w="2410" w:type="dxa"/>
-          </w:tcPr>
-          <w:p>
-            <w:pPr>
-              <w:pStyle w:val="Textkrper"/>
-              <w:rPr>
-                <w:rFonts w:cs="Times New Roman"/>
-                <w:lang w:val="en-GB"/>
-              </w:rPr>
-            </w:pPr>
-          </w:p>
-        </w:tc>
-        <w:tc>
-          <w:tcPr>
-            <w:tcW w:w="3119" w:type="dxa"/>
-          </w:tcPr>
-          <w:p>
-            <w:pPr>
-              <w:pStyle w:val="Textkrper"/>
-              <w:rPr>
-                <w:rFonts w:cs="Times New Roman"/>
-                <w:lang w:val="en-GB"/>
-              </w:rPr>
-            </w:pPr>
-          </w:p>
-        </w:tc>
-        <w:tc>
-          <w:tcPr>
-            <w:tcW w:w="3650" w:type="dxa"/>
+            <w:tcW w:w="615" w:type="dxa"/>
+          </w:tcPr>
+          <w:p>
+            <w:pPr>
+              <w:pStyle w:val="Textkrper"/>
+              <w:rPr>
+                <w:rFonts w:cs="Times New Roman"/>
+                <w:lang w:val="en-GB"/>
+              </w:rPr>
+            </w:pPr>
+          </w:p>
+        </w:tc>
+        <w:tc>
+          <w:tcPr>
+            <w:tcW w:w="1964" w:type="dxa"/>
+          </w:tcPr>
+          <w:p>
+            <w:pPr>
+              <w:pStyle w:val="Textkrper"/>
+              <w:rPr>
+                <w:rFonts w:cs="Times New Roman"/>
+                <w:lang w:val="en-GB"/>
+              </w:rPr>
+            </w:pPr>
+          </w:p>
+        </w:tc>
+        <w:tc>
+          <w:tcPr>
+            <w:tcW w:w="2138" w:type="dxa"/>
+          </w:tcPr>
+          <w:p>
+            <w:pPr>
+              <w:pStyle w:val="Textkrper"/>
+              <w:rPr>
+                <w:rFonts w:cs="Times New Roman"/>
+                <w:lang w:val="en-GB"/>
+              </w:rPr>
+            </w:pPr>
+          </w:p>
+        </w:tc>
+        <w:tc>
+          <w:tcPr>
+            <w:tcW w:w="2218" w:type="dxa"/>
+          </w:tcPr>
+          <w:p>
+            <w:pPr>
+              <w:pStyle w:val="Textkrper"/>
+              <w:rPr>
+                <w:rFonts w:cs="Times New Roman"/>
+                <w:lang w:val="en-GB"/>
+              </w:rPr>
+            </w:pPr>
+          </w:p>
+        </w:tc>
+        <w:tc>
+          <w:tcPr>
+            <w:tcW w:w="2693" w:type="dxa"/>
           </w:tcPr>
           <w:p>
             <w:pPr>
@@ -2437,21 +2608,7 @@
         <w:rPr>
           <w:lang w:val="en-GB"/>
         </w:rPr>
-        <w:t xml:space="preserve"> Log the output (values of </w:t>
-      </w:r>
-      <w:proofErr w:type="spellStart"/>
-      <w:r>
-        <w:rPr>
-          <w:lang w:val="en-GB"/>
-        </w:rPr>
-        <w:t>cppi</w:t>
-      </w:r>
-      <w:proofErr w:type="spellEnd"/>
-      <w:r>
-        <w:rPr>
-          <w:lang w:val="en-GB"/>
-        </w:rPr>
-        <w:t xml:space="preserve"> model variables) after each optimization period. Finally, d</w:t>
+        <w:t xml:space="preserve"> Log the output (values of cppi model variables) after each optimization period. Finally, d</w:t>
       </w:r>
       <w:r>
         <w:rPr>
@@ -2501,21 +2658,7 @@
         <w:rPr>
           <w:lang w:val="en-GB"/>
         </w:rPr>
-        <w:t xml:space="preserve">The </w:t>
-      </w:r>
-      <w:proofErr w:type="spellStart"/>
-      <w:r>
-        <w:rPr>
-          <w:lang w:val="en-GB"/>
-        </w:rPr>
-        <w:t>src</w:t>
-      </w:r>
-      <w:proofErr w:type="spellEnd"/>
-      <w:r>
-        <w:rPr>
-          <w:lang w:val="en-GB"/>
-        </w:rPr>
-        <w:t xml:space="preserve"> folder contains the following packages</w:t>
+        <w:t>The src folder contains the following packages</w:t>
       </w:r>
       <w:r>
         <w:rPr>
@@ -2535,14 +2678,12 @@
           <w:lang w:val="en-GB"/>
         </w:rPr>
       </w:pPr>
-      <w:proofErr w:type="spellStart"/>
       <w:r>
         <w:rPr>
           <w:lang w:val="en-GB"/>
         </w:rPr>
         <w:t>at.ac.tuwien.imw.pdca</w:t>
       </w:r>
-      <w:proofErr w:type="spellEnd"/>
     </w:p>
     <w:p>
       <w:pPr>
@@ -2597,14 +2738,12 @@
           <w:lang w:val="en-GB"/>
         </w:rPr>
       </w:pPr>
-      <w:proofErr w:type="spellStart"/>
       <w:r>
         <w:rPr>
           <w:lang w:val="en-GB"/>
         </w:rPr>
         <w:t>at.ac.tuwien.imw.pdca.cppi</w:t>
       </w:r>
-      <w:proofErr w:type="spellEnd"/>
     </w:p>
     <w:p>
       <w:pPr>
@@ -2627,21 +2766,7 @@
         <w:rPr>
           <w:lang w:val="en-GB"/>
         </w:rPr>
-        <w:t xml:space="preserve"> your implementation. E.g. implement your </w:t>
-      </w:r>
-      <w:proofErr w:type="spellStart"/>
-      <w:r>
-        <w:rPr>
-          <w:lang w:val="en-GB"/>
-        </w:rPr>
-        <w:t>CPPIActProcess</w:t>
-      </w:r>
-      <w:proofErr w:type="spellEnd"/>
-      <w:r>
-        <w:rPr>
-          <w:lang w:val="en-GB"/>
-        </w:rPr>
-        <w:t xml:space="preserve"> as follows:</w:t>
+        <w:t xml:space="preserve"> your implementation. E.g. implement your CPPIActProcess as follows:</w:t>
       </w:r>
     </w:p>
     <w:p>
@@ -2674,7 +2799,7 @@
                     </pic:cNvPicPr>
                   </pic:nvPicPr>
                   <pic:blipFill>
-                    <a:blip r:embed="rId7" cstate="print"/>
+                    <a:blip r:embed="rId9" cstate="print"/>
                     <a:srcRect/>
                     <a:stretch>
                       <a:fillRect/>
@@ -2717,14 +2842,12 @@
           <w:lang w:val="en-GB"/>
         </w:rPr>
       </w:pPr>
-      <w:proofErr w:type="spellStart"/>
       <w:r>
         <w:rPr>
           <w:lang w:val="en-GB"/>
         </w:rPr>
         <w:t>at.ac.tuwien.imw.pdca.cppi.service</w:t>
       </w:r>
-      <w:proofErr w:type="spellEnd"/>
     </w:p>
     <w:p>
       <w:pPr>
@@ -2759,21 +2882,7 @@
         <w:rPr>
           <w:lang w:val="en-GB"/>
         </w:rPr>
-        <w:t xml:space="preserve">Contains the </w:t>
-      </w:r>
-      <w:proofErr w:type="spellStart"/>
-      <w:r>
-        <w:rPr>
-          <w:lang w:val="en-GB"/>
-        </w:rPr>
-        <w:t>CPPIService</w:t>
-      </w:r>
-      <w:proofErr w:type="spellEnd"/>
-      <w:r>
-        <w:rPr>
-          <w:lang w:val="en-GB"/>
-        </w:rPr>
-        <w:t xml:space="preserve"> context object</w:t>
+        <w:t>Contains the CPPIService context object</w:t>
       </w:r>
       <w:r>
         <w:rPr>

</xml_diff>

<commit_message>
added skeleton files with some doc and naming convention
</commit_message>
<xml_diff>
--- a/DOKUMENT.docx
+++ b/DOKUMENT.docx
@@ -1,6 +1,6 @@
 
 <file path=word/document.xml><?xml version="1.0" encoding="utf-8"?>
-<w:document xmlns:wpc="http://schemas.microsoft.com/office/word/2010/wordprocessingCanvas" xmlns:mc="http://schemas.openxmlformats.org/markup-compatibility/2006" xmlns:o="urn:schemas-microsoft-com:office:office" xmlns:r="http://schemas.openxmlformats.org/officeDocument/2006/relationships" xmlns:m="http://schemas.openxmlformats.org/officeDocument/2006/math" xmlns:v="urn:schemas-microsoft-com:vml" xmlns:wp14="http://schemas.microsoft.com/office/word/2010/wordprocessingDrawing" xmlns:wp="http://schemas.openxmlformats.org/drawingml/2006/wordprocessingDrawing" xmlns:w10="urn:schemas-microsoft-com:office:word" xmlns:w="http://schemas.openxmlformats.org/wordprocessingml/2006/main" xmlns:w14="http://schemas.microsoft.com/office/word/2010/wordml" xmlns:w15="http://schemas.microsoft.com/office/word/2012/wordml" xmlns:wpg="http://schemas.microsoft.com/office/word/2010/wordprocessingGroup" xmlns:wpi="http://schemas.microsoft.com/office/word/2010/wordprocessingInk" xmlns:wne="http://schemas.microsoft.com/office/word/2006/wordml" xmlns:wps="http://schemas.microsoft.com/office/word/2010/wordprocessingShape" mc:Ignorable="w14 w15 wp14">
+<w:document xmlns:wpc="http://schemas.microsoft.com/office/word/2010/wordprocessingCanvas" xmlns:cx="http://schemas.microsoft.com/office/drawing/2014/chartex" xmlns:cx1="http://schemas.microsoft.com/office/drawing/2015/9/8/chartex" xmlns:mc="http://schemas.openxmlformats.org/markup-compatibility/2006" xmlns:o="urn:schemas-microsoft-com:office:office" xmlns:r="http://schemas.openxmlformats.org/officeDocument/2006/relationships" xmlns:m="http://schemas.openxmlformats.org/officeDocument/2006/math" xmlns:v="urn:schemas-microsoft-com:vml" xmlns:wp14="http://schemas.microsoft.com/office/word/2010/wordprocessingDrawing" xmlns:wp="http://schemas.openxmlformats.org/drawingml/2006/wordprocessingDrawing" xmlns:w10="urn:schemas-microsoft-com:office:word" xmlns:w="http://schemas.openxmlformats.org/wordprocessingml/2006/main" xmlns:w14="http://schemas.microsoft.com/office/word/2010/wordml" xmlns:w15="http://schemas.microsoft.com/office/word/2012/wordml" xmlns:w16se="http://schemas.microsoft.com/office/word/2015/wordml/symex" xmlns:wpg="http://schemas.microsoft.com/office/word/2010/wordprocessingGroup" xmlns:wpi="http://schemas.microsoft.com/office/word/2010/wordprocessingInk" xmlns:wne="http://schemas.microsoft.com/office/word/2006/wordml" xmlns:wps="http://schemas.microsoft.com/office/word/2010/wordprocessingShape" mc:Ignorable="w14 w15 w16se wp14">
   <w:body>
     <w:p>
       <w:pPr>
@@ -176,20 +176,8 @@
           <w:szCs w:val="28"/>
           <w:lang w:val="en-GB"/>
         </w:rPr>
-        <w:t xml:space="preserve">Mateusz </w:t>
-      </w:r>
-      <w:proofErr w:type="spellStart"/>
-      <w:r>
-        <w:rPr>
-          <w:b/>
-          <w:bCs/>
-          <w:sz w:val="28"/>
-          <w:szCs w:val="28"/>
-          <w:lang w:val="en-GB"/>
-        </w:rPr>
-        <w:t>Czernecki</w:t>
-      </w:r>
-      <w:proofErr w:type="spellEnd"/>
+        <w:t>Mateusz Czernecki</w:t>
+      </w:r>
       <w:r>
         <w:rPr>
           <w:b/>
@@ -1525,7 +1513,7 @@
       <w:r>
         <w:rPr>
           <w:noProof/>
-          <w:lang w:eastAsia="de-AT" w:bidi="ar-SA"/>
+          <w:lang w:val="en-US" w:eastAsia="en-US" w:bidi="ar-SA"/>
         </w:rPr>
         <w:drawing>
           <wp:inline distT="0" distB="0" distL="0" distR="0">
@@ -1581,6 +1569,51 @@
       <w:pPr>
         <w:pStyle w:val="Textkrper"/>
         <w:spacing w:before="240"/>
+      </w:pPr>
+    </w:p>
+    <w:p>
+      <w:pPr>
+        <w:pStyle w:val="Textkrper"/>
+        <w:spacing w:before="240"/>
+      </w:pPr>
+    </w:p>
+    <w:p>
+      <w:pPr>
+        <w:pStyle w:val="Textkrper"/>
+        <w:spacing w:before="240"/>
+      </w:pPr>
+    </w:p>
+    <w:p>
+      <w:pPr>
+        <w:pStyle w:val="Textkrper"/>
+        <w:spacing w:before="240"/>
+      </w:pPr>
+    </w:p>
+    <w:p>
+      <w:pPr>
+        <w:pStyle w:val="Textkrper"/>
+        <w:spacing w:before="240"/>
+      </w:pPr>
+      <w:proofErr w:type="spellStart"/>
+      <w:r>
+        <w:lastRenderedPageBreak/>
+        <w:t>reference</w:t>
+      </w:r>
+      <w:proofErr w:type="spellEnd"/>
+      <w:r>
+        <w:t xml:space="preserve"> </w:t>
+      </w:r>
+      <w:proofErr w:type="spellStart"/>
+      <w:r>
+        <w:t>model</w:t>
+      </w:r>
+      <w:proofErr w:type="spellEnd"/>
+    </w:p>
+    <w:bookmarkStart w:id="3" w:name="_GoBack"/>
+    <w:p>
+      <w:pPr>
+        <w:pStyle w:val="Textkrper"/>
+        <w:spacing w:before="240"/>
         <w:rPr>
           <w:lang w:val="en-GB"/>
         </w:rPr>
@@ -1606,12 +1639,13 @@
             <v:path o:extrusionok="f" gradientshapeok="t" o:connecttype="rect"/>
             <o:lock v:ext="edit" aspectratio="t"/>
           </v:shapetype>
-          <v:shape id="Object 1" o:spid="_x0000_i1025" type="#_x0000_t75" style="width:481.6pt;height:400.75pt;visibility:visible;mso-wrap-style:square" o:ole="">
+          <v:shape id="Object 1" o:spid="_x0000_i1025" type="#_x0000_t75" style="width:481.5pt;height:400.5pt;visibility:visible;mso-wrap-style:square" o:ole="">
             <v:imagedata r:id="rId6" o:title=""/>
           </v:shape>
-          <o:OLEObject Type="Embed" ProgID="Visio.Drawing.11" ShapeID="Object 1" DrawAspect="Content" ObjectID="_1515788952" r:id="rId7"/>
+          <o:OLEObject Type="Embed" ProgID="Visio.Drawing.11" ShapeID="Object 1" DrawAspect="Content" ObjectID="_1515854893" r:id="rId7"/>
         </w:object>
       </w:r>
+      <w:bookmarkEnd w:id="3"/>
     </w:p>
     <w:p>
       <w:pPr>
@@ -1621,7 +1655,7 @@
           <w:lang w:val="en-GB"/>
         </w:rPr>
       </w:pPr>
-      <w:bookmarkStart w:id="3" w:name="_Toc436228783"/>
+      <w:bookmarkStart w:id="4" w:name="_Toc436228783"/>
       <w:r>
         <w:rPr>
           <w:lang w:val="en-GB"/>
@@ -1629,7 +1663,7 @@
         <w:lastRenderedPageBreak/>
         <w:t>Activities and Business Objects</w:t>
       </w:r>
-      <w:bookmarkEnd w:id="3"/>
+      <w:bookmarkEnd w:id="4"/>
     </w:p>
     <w:tbl>
       <w:tblPr>
@@ -2564,8 +2598,6 @@
               </w:rPr>
               <w:t>Setting of all relevant variables which are needed for further calculations</w:t>
             </w:r>
-            <w:bookmarkStart w:id="4" w:name="_GoBack"/>
-            <w:bookmarkEnd w:id="4"/>
           </w:p>
         </w:tc>
       </w:tr>
@@ -2702,14 +2734,7 @@
                         <w:rFonts w:ascii="Cambria Math" w:hAnsi="Cambria Math" w:cs="Times New Roman"/>
                         <w:lang w:val="en-GB"/>
                       </w:rPr>
-                      <m:t>t</m:t>
-                    </m:r>
-                    <m:r>
-                      <w:rPr>
-                        <w:rFonts w:ascii="Cambria Math" w:hAnsi="Cambria Math" w:cs="Times New Roman"/>
-                        <w:lang w:val="en-GB"/>
-                      </w:rPr>
-                      <m:t>,T</m:t>
+                      <m:t>t,T</m:t>
                     </m:r>
                   </m:sub>
                 </m:sSub>
@@ -3524,7 +3549,7 @@
       <w:r>
         <w:rPr>
           <w:noProof/>
-          <w:lang w:eastAsia="de-AT" w:bidi="ar-SA"/>
+          <w:lang w:val="en-US" w:eastAsia="en-US" w:bidi="ar-SA"/>
         </w:rPr>
         <w:drawing>
           <wp:inline distT="0" distB="0" distL="0" distR="0">
@@ -3710,7 +3735,7 @@
 </file>
 
 <file path=word/numbering.xml><?xml version="1.0" encoding="utf-8"?>
-<w:numbering xmlns:wpc="http://schemas.microsoft.com/office/word/2010/wordprocessingCanvas" xmlns:mc="http://schemas.openxmlformats.org/markup-compatibility/2006" xmlns:o="urn:schemas-microsoft-com:office:office" xmlns:r="http://schemas.openxmlformats.org/officeDocument/2006/relationships" xmlns:m="http://schemas.openxmlformats.org/officeDocument/2006/math" xmlns:v="urn:schemas-microsoft-com:vml" xmlns:wp14="http://schemas.microsoft.com/office/word/2010/wordprocessingDrawing" xmlns:wp="http://schemas.openxmlformats.org/drawingml/2006/wordprocessingDrawing" xmlns:w10="urn:schemas-microsoft-com:office:word" xmlns:w="http://schemas.openxmlformats.org/wordprocessingml/2006/main" xmlns:w14="http://schemas.microsoft.com/office/word/2010/wordml" xmlns:w15="http://schemas.microsoft.com/office/word/2012/wordml" xmlns:wpg="http://schemas.microsoft.com/office/word/2010/wordprocessingGroup" xmlns:wpi="http://schemas.microsoft.com/office/word/2010/wordprocessingInk" xmlns:wne="http://schemas.microsoft.com/office/word/2006/wordml" xmlns:wps="http://schemas.microsoft.com/office/word/2010/wordprocessingShape" mc:Ignorable="w14 w15 wp14">
+<w:numbering xmlns:wpc="http://schemas.microsoft.com/office/word/2010/wordprocessingCanvas" xmlns:cx="http://schemas.microsoft.com/office/drawing/2014/chartex" xmlns:cx1="http://schemas.microsoft.com/office/drawing/2015/9/8/chartex" xmlns:mc="http://schemas.openxmlformats.org/markup-compatibility/2006" xmlns:o="urn:schemas-microsoft-com:office:office" xmlns:r="http://schemas.openxmlformats.org/officeDocument/2006/relationships" xmlns:m="http://schemas.openxmlformats.org/officeDocument/2006/math" xmlns:v="urn:schemas-microsoft-com:vml" xmlns:wp14="http://schemas.microsoft.com/office/word/2010/wordprocessingDrawing" xmlns:wp="http://schemas.openxmlformats.org/drawingml/2006/wordprocessingDrawing" xmlns:w10="urn:schemas-microsoft-com:office:word" xmlns:w="http://schemas.openxmlformats.org/wordprocessingml/2006/main" xmlns:w14="http://schemas.microsoft.com/office/word/2010/wordml" xmlns:w15="http://schemas.microsoft.com/office/word/2012/wordml" xmlns:w16se="http://schemas.microsoft.com/office/word/2015/wordml/symex" xmlns:wpg="http://schemas.microsoft.com/office/word/2010/wordprocessingGroup" xmlns:wpi="http://schemas.microsoft.com/office/word/2010/wordprocessingInk" xmlns:wne="http://schemas.microsoft.com/office/word/2006/wordml" xmlns:wps="http://schemas.microsoft.com/office/word/2010/wordprocessingShape" mc:Ignorable="w14 w15 w16se wp14">
   <w:abstractNum w:abstractNumId="0" w15:restartNumberingAfterBreak="0">
     <w:nsid w:val="00000001"/>
     <w:multiLevelType w:val="multilevel"/>
@@ -5209,7 +5234,7 @@
 </file>
 
 <file path=word/styles.xml><?xml version="1.0" encoding="utf-8"?>
-<w:styles xmlns:mc="http://schemas.openxmlformats.org/markup-compatibility/2006" xmlns:r="http://schemas.openxmlformats.org/officeDocument/2006/relationships" xmlns:w="http://schemas.openxmlformats.org/wordprocessingml/2006/main" xmlns:w14="http://schemas.microsoft.com/office/word/2010/wordml" xmlns:w15="http://schemas.microsoft.com/office/word/2012/wordml" mc:Ignorable="w14 w15">
+<w:styles xmlns:mc="http://schemas.openxmlformats.org/markup-compatibility/2006" xmlns:r="http://schemas.openxmlformats.org/officeDocument/2006/relationships" xmlns:w="http://schemas.openxmlformats.org/wordprocessingml/2006/main" xmlns:w14="http://schemas.microsoft.com/office/word/2010/wordml" xmlns:w15="http://schemas.microsoft.com/office/word/2012/wordml" xmlns:w16se="http://schemas.microsoft.com/office/word/2015/wordml/symex" mc:Ignorable="w14 w15 w16se">
   <w:docDefaults>
     <w:rPrDefault>
       <w:rPr>

</xml_diff>